<commit_message>
Subindo estudos sobre SQL
</commit_message>
<xml_diff>
--- a/Estudos/Amdocs Java Develope/Modelo.docx
+++ b/Estudos/Amdocs Java Develope/Modelo.docx
@@ -20,24 +20,25 @@
           <w:rFonts w:ascii="Arial" w:eastAsia="Times New Roman" w:hAnsi="Arial" w:cs="Arial"/>
           <w:b/>
           <w:bCs/>
+          <w:noProof/>
           <w:color w:val="1F1F1F"/>
           <w:sz w:val="36"/>
           <w:szCs w:val="36"/>
           <w:lang w:eastAsia="pt-BR"/>
         </w:rPr>
         <w:drawing>
-          <wp:anchor distT="0" distB="0" distL="114300" distR="114300" simplePos="0" relativeHeight="251658240" behindDoc="0" locked="0" layoutInCell="1" allowOverlap="1" wp14:anchorId="472D18C5">
+          <wp:anchor distT="0" distB="0" distL="114300" distR="114300" simplePos="0" relativeHeight="251658240" behindDoc="0" locked="0" layoutInCell="1" allowOverlap="1" wp14:anchorId="33439846">
             <wp:simplePos x="0" y="0"/>
             <wp:positionH relativeFrom="column">
-              <wp:posOffset>626322</wp:posOffset>
+              <wp:posOffset>436245</wp:posOffset>
             </wp:positionH>
             <wp:positionV relativeFrom="paragraph">
-              <wp:posOffset>-26247</wp:posOffset>
+              <wp:posOffset>-35560</wp:posOffset>
             </wp:positionV>
-            <wp:extent cx="973667" cy="922120"/>
-            <wp:effectExtent l="0" t="0" r="0" b="0"/>
+            <wp:extent cx="940958" cy="944033"/>
+            <wp:effectExtent l="0" t="0" r="0" b="8890"/>
             <wp:wrapNone/>
-            <wp:docPr id="1" name="Imagem 1"/>
+            <wp:docPr id="2" name="Imagem 2"/>
             <wp:cNvGraphicFramePr>
               <a:graphicFrameLocks xmlns:a="http://schemas.openxmlformats.org/drawingml/2006/main" noChangeAspect="1"/>
             </wp:cNvGraphicFramePr>
@@ -49,7 +50,7 @@
                     <pic:cNvPicPr/>
                   </pic:nvPicPr>
                   <pic:blipFill>
-                    <a:blip r:embed="rId6">
+                    <a:blip r:embed="rId6" cstate="print">
                       <a:extLst>
                         <a:ext uri="{28A0092B-C50C-407E-A947-70E740481C1C}">
                           <a14:useLocalDpi xmlns:a14="http://schemas.microsoft.com/office/drawing/2010/main" val="0"/>
@@ -63,7 +64,7 @@
                   <pic:spPr>
                     <a:xfrm>
                       <a:off x="0" y="0"/>
-                      <a:ext cx="973667" cy="922120"/>
+                      <a:ext cx="940958" cy="944033"/>
                     </a:xfrm>
                     <a:prstGeom prst="rect">
                       <a:avLst/>
@@ -91,8 +92,10 @@
           <w:szCs w:val="36"/>
           <w:lang w:eastAsia="pt-BR"/>
         </w:rPr>
-        <w:t>LINUX</w:t>
+        <w:t>TÍTULO</w:t>
       </w:r>
+      <w:bookmarkStart w:id="0" w:name="_GoBack"/>
+      <w:bookmarkEnd w:id="0"/>
     </w:p>
     <w:p/>
     <w:p>
@@ -136,8 +139,6 @@
         </w:rPr>
         <w:t>Estruturas de Dados</w:t>
       </w:r>
-      <w:bookmarkStart w:id="0" w:name="_GoBack"/>
-      <w:bookmarkEnd w:id="0"/>
     </w:p>
     <w:p>
       <w:r>
@@ -1329,7 +1330,7 @@
 </file>
 
 <file path=customXml/itemProps1.xml><?xml version="1.0" encoding="utf-8"?>
-<ds:datastoreItem xmlns:ds="http://schemas.openxmlformats.org/officeDocument/2006/customXml" ds:itemID="{9E849623-E0A4-4031-975A-54C2F541CB69}">
+<ds:datastoreItem xmlns:ds="http://schemas.openxmlformats.org/officeDocument/2006/customXml" ds:itemID="{C1019055-E850-4C04-930E-A54D2CF78812}">
   <ds:schemaRefs>
     <ds:schemaRef ds:uri="http://schemas.openxmlformats.org/officeDocument/2006/bibliography"/>
   </ds:schemaRefs>

</xml_diff>